<commit_message>
edits to the language of suggested appraoch section and personal goals
</commit_message>
<xml_diff>
--- a/finding_research_guide.docx
+++ b/finding_research_guide.docx
@@ -437,7 +437,7 @@
         <w:pStyle w:val="FirstParagraph"/>
       </w:pPr>
       <w:r>
-        <w:t xml:space="preserve">Work with your mentor to identify the critical sections of the literature and focus your reading toward a specific purpose. It is often difficult to understand technical processes or descriptions in literature the first time around. While reading, take notes of what is confusing, what seems important, and what might be important to read more about elsewhere. After performing the initial read and note-taking, take time to consider the most relevant points of the article.</w:t>
+        <w:t xml:space="preserve">Work to identify the critical sections of the literature and focus your reading toward a specific purpose. It is often difficult to understand technical processes or descriptions in literature the first time around. While reading, take notes of what is confusing, what seems important, and what might be important to read more about elsewhere. After performing the initial read and note-taking, take time to consider the most relevant points of the article.</w:t>
       </w:r>
     </w:p>
     <w:p>
@@ -524,7 +524,7 @@
         <w:pStyle w:val="FirstParagraph"/>
       </w:pPr>
       <w:r>
-        <w:t xml:space="preserve">In addition to gaining research experience during your placement, you will develop Personal Learning Goals that state what you would like to achieve as a result of your research experience. Work with your mentor to develop learning goals that align with the goals of the research project.</w:t>
+        <w:t xml:space="preserve">In addition to gaining research experience during your placement, you will develop Personal Learning Goals that state what you would like to achieve as a result of your summer experience.</w:t>
       </w:r>
     </w:p>
     <w:p>
@@ -996,7 +996,7 @@
         </w:numPr>
       </w:pPr>
       <w:r>
-        <w:t xml:space="preserve">What do you want to achieve or be able to do, as a result of your placement?</w:t>
+        <w:t xml:space="preserve">What do you want to achieve or be able to do?</w:t>
       </w:r>
     </w:p>
     <w:p>

</xml_diff>